<commit_message>
Update README and CSV
</commit_message>
<xml_diff>
--- a/Machine_Learning+ETL_Ethan/Resources/Variable_Def_Chart.docx
+++ b/Machine_Learning+ETL_Ethan/Resources/Variable_Def_Chart.docx
@@ -706,7 +706,6 @@
                 <w:szCs w:val="24"/>
               </w:rPr>
             </w:pPr>
-            <w:proofErr w:type="spellStart"/>
             <w:r>
               <w:rPr>
                 <w:rFonts w:ascii="Consolas" w:hAnsi="Consolas" w:cs="Times New Roman"/>
@@ -714,9 +713,8 @@
                 <w:sz w:val="24"/>
                 <w:szCs w:val="24"/>
               </w:rPr>
-              <w:t>Bwd</w:t>
-            </w:r>
-            <w:proofErr w:type="spellEnd"/>
+              <w:t>B</w:t>
+            </w:r>
             <w:r>
               <w:rPr>
                 <w:rFonts w:ascii="Consolas" w:hAnsi="Consolas" w:cs="Times New Roman"/>
@@ -724,7 +722,16 @@
                 <w:sz w:val="24"/>
                 <w:szCs w:val="24"/>
               </w:rPr>
-              <w:t>. Packet Length</w:t>
+              <w:t>ackward</w:t>
+            </w:r>
+            <w:r>
+              <w:rPr>
+                <w:rFonts w:ascii="Consolas" w:hAnsi="Consolas" w:cs="Times New Roman"/>
+                <w:color w:val="92D050"/>
+                <w:sz w:val="24"/>
+                <w:szCs w:val="24"/>
+              </w:rPr>
+              <w:t xml:space="preserve"> Packet Length</w:t>
             </w:r>
           </w:p>
         </w:tc>

</xml_diff>